<commit_message>
updated documents before submission
</commit_message>
<xml_diff>
--- a/Tasks/Good Code Style/E-Portfolio - Good Code Style.docx
+++ b/Tasks/Good Code Style/E-Portfolio - Good Code Style.docx
@@ -332,39 +332,13 @@
           <w:rFonts w:cstheme="majorHAnsi"/>
         </w:rPr>
       </w:pPr>
+      <w:bookmarkStart w:id="0" w:name="_GoBack"/>
+      <w:bookmarkEnd w:id="0"/>
       <w:r>
         <w:rPr>
           <w:rFonts w:cstheme="majorHAnsi"/>
         </w:rPr>
         <w:lastRenderedPageBreak/>
-        <w:t>Why we need to use the methods below:</w:t>
-      </w:r>
-    </w:p>
-    <w:p>
-      <w:pPr>
-        <w:pStyle w:val="Heading3"/>
-        <w:rPr>
-          <w:rFonts w:cstheme="majorHAnsi"/>
-        </w:rPr>
-      </w:pPr>
-      <w:r>
-        <w:rPr>
-          <w:rFonts w:cstheme="majorHAnsi"/>
-        </w:rPr>
-        <w:t>The methods listed below can give a</w:t>
-      </w:r>
-    </w:p>
-    <w:p>
-      <w:pPr>
-        <w:pStyle w:val="Heading3"/>
-        <w:rPr>
-          <w:rFonts w:cstheme="majorHAnsi"/>
-        </w:rPr>
-      </w:pPr>
-      <w:r>
-        <w:rPr>
-          <w:rFonts w:cstheme="majorHAnsi"/>
-        </w:rPr>
         <w:t>Indentation</w:t>
       </w:r>
     </w:p>
@@ -528,21 +502,7 @@
         <w:rPr>
           <w:rFonts w:asciiTheme="majorHAnsi" w:hAnsiTheme="majorHAnsi" w:cstheme="majorHAnsi"/>
         </w:rPr>
-        <w:t xml:space="preserve">When using a function use a lowercase word or words. To increase readability, you may use </w:t>
-      </w:r>
-      <w:proofErr w:type="spellStart"/>
-      <w:r>
-        <w:rPr>
-          <w:rFonts w:asciiTheme="majorHAnsi" w:hAnsiTheme="majorHAnsi" w:cstheme="majorHAnsi"/>
-        </w:rPr>
-        <w:t>snake_case</w:t>
-      </w:r>
-      <w:proofErr w:type="spellEnd"/>
-      <w:r>
-        <w:rPr>
-          <w:rFonts w:asciiTheme="majorHAnsi" w:hAnsiTheme="majorHAnsi" w:cstheme="majorHAnsi"/>
-        </w:rPr>
-        <w:t>.</w:t>
+        <w:t>When using a function use a lowercase word or words. To increase readability, you may use snake_case.</w:t>
       </w:r>
     </w:p>
     <w:p>
@@ -590,14 +550,7 @@
         <w:rPr>
           <w:rFonts w:asciiTheme="majorHAnsi" w:hAnsiTheme="majorHAnsi" w:cstheme="majorHAnsi"/>
         </w:rPr>
-        <w:t xml:space="preserve">with a lowercase single letter. To increase readability, you may use </w:t>
-      </w:r>
-      <w:proofErr w:type="spellStart"/>
-      <w:r>
-        <w:rPr>
-          <w:rFonts w:asciiTheme="majorHAnsi" w:hAnsiTheme="majorHAnsi" w:cstheme="majorHAnsi"/>
-        </w:rPr>
-        <w:t>snake_cas</w:t>
+        <w:t>with a lowercase single letter. To increase readability, you may use snake_cas</w:t>
       </w:r>
       <w:r>
         <w:rPr>
@@ -605,7 +558,6 @@
         </w:rPr>
         <w:t>e</w:t>
       </w:r>
-      <w:proofErr w:type="spellEnd"/>
     </w:p>
     <w:p>
       <w:pPr>
@@ -706,14 +658,7 @@
         <w:rPr>
           <w:rFonts w:asciiTheme="majorHAnsi" w:hAnsiTheme="majorHAnsi" w:cstheme="majorHAnsi"/>
         </w:rPr>
-        <w:t xml:space="preserve">To increase readability, you may use </w:t>
-      </w:r>
-      <w:proofErr w:type="spellStart"/>
-      <w:r>
-        <w:rPr>
-          <w:rFonts w:asciiTheme="majorHAnsi" w:hAnsiTheme="majorHAnsi" w:cstheme="majorHAnsi"/>
-        </w:rPr>
-        <w:t>snake_cas</w:t>
+        <w:t>To increase readability, you may use snake_cas</w:t>
       </w:r>
       <w:r>
         <w:rPr>
@@ -721,7 +666,6 @@
         </w:rPr>
         <w:t>e</w:t>
       </w:r>
-      <w:proofErr w:type="spellEnd"/>
     </w:p>
     <w:p>
       <w:pPr>
@@ -1023,7 +967,6 @@
           <w:rFonts w:asciiTheme="majorHAnsi" w:eastAsia="Times New Roman" w:hAnsiTheme="majorHAnsi" w:cstheme="majorHAnsi"/>
           <w:lang w:eastAsia="en-GB"/>
         </w:rPr>
-        <w:lastRenderedPageBreak/>
         <w:t>Docstrings</w:t>
       </w:r>
     </w:p>
@@ -1045,6 +988,7 @@
           <w:rFonts w:asciiTheme="majorHAnsi" w:eastAsia="Times New Roman" w:hAnsiTheme="majorHAnsi" w:cstheme="majorHAnsi"/>
           <w:lang w:eastAsia="en-GB"/>
         </w:rPr>
+        <w:lastRenderedPageBreak/>
         <w:t>A docstring is enclosed within double or single quotation marks, these are presented on the first line of functions, classes, methods or modules and are used for explaining what the item may represent.</w:t>
       </w:r>
     </w:p>
@@ -1061,8 +1005,6 @@
         </w:rPr>
         <w:t>Line Spacing</w:t>
       </w:r>
-      <w:bookmarkStart w:id="0" w:name="_GoBack"/>
-      <w:bookmarkEnd w:id="0"/>
     </w:p>
     <w:p>
       <w:pPr>
@@ -1289,23 +1231,7 @@
           <w:rFonts w:asciiTheme="majorHAnsi" w:hAnsiTheme="majorHAnsi" w:cstheme="majorHAnsi"/>
           <w:lang w:eastAsia="en-GB"/>
         </w:rPr>
-        <w:t xml:space="preserve">Code shouldn’t be repeated, if repeated this can lead to future problems with maintaining the application. Correct use of DRY code can give the application more flexibility, it becomes easier to understand, simply to test, easier to debug, and </w:t>
-      </w:r>
-      <w:proofErr w:type="spellStart"/>
-      <w:r>
-        <w:rPr>
-          <w:rFonts w:asciiTheme="majorHAnsi" w:hAnsiTheme="majorHAnsi" w:cstheme="majorHAnsi"/>
-          <w:lang w:eastAsia="en-GB"/>
-        </w:rPr>
-        <w:t>its</w:t>
-      </w:r>
-      <w:proofErr w:type="spellEnd"/>
-      <w:r>
-        <w:rPr>
-          <w:rFonts w:asciiTheme="majorHAnsi" w:hAnsiTheme="majorHAnsi" w:cstheme="majorHAnsi"/>
-          <w:lang w:eastAsia="en-GB"/>
-        </w:rPr>
-        <w:t xml:space="preserve"> easier to change when required.</w:t>
+        <w:t>Code shouldn’t be repeated, if repeated this can lead to future problems with maintaining the application. Correct use of DRY code can give the application more flexibility, it becomes easier to understand, simply to test, easier to debug, and its easier to change when required.</w:t>
       </w:r>
     </w:p>
     <w:p>
@@ -3114,7 +3040,7 @@
       </w:pPr>
     </w:pPrDefault>
   </w:docDefaults>
-  <w:latentStyles w:defLockedState="0" w:defUIPriority="99" w:defSemiHidden="0" w:defUnhideWhenUsed="0" w:defQFormat="0" w:count="377">
+  <w:latentStyles w:defLockedState="0" w:defUIPriority="99" w:defSemiHidden="0" w:defUnhideWhenUsed="0" w:defQFormat="0" w:count="376">
     <w:lsdException w:name="Normal" w:uiPriority="0" w:qFormat="1"/>
     <w:lsdException w:name="heading 1" w:uiPriority="9" w:qFormat="1"/>
     <w:lsdException w:name="heading 2" w:semiHidden="1" w:uiPriority="9" w:unhideWhenUsed="1" w:qFormat="1"/>
@@ -3491,7 +3417,6 @@
     <w:lsdException w:name="Hashtag" w:semiHidden="1" w:unhideWhenUsed="1"/>
     <w:lsdException w:name="Unresolved Mention" w:semiHidden="1" w:unhideWhenUsed="1"/>
     <w:lsdException w:name="Smart Link" w:semiHidden="1" w:unhideWhenUsed="1"/>
-    <w:lsdException w:name="Smart Link Error" w:semiHidden="1" w:unhideWhenUsed="1"/>
   </w:latentStyles>
   <w:style w:type="paragraph" w:default="1" w:styleId="Normal">
     <w:name w:val="Normal"/>
@@ -4171,6 +4096,7 @@
     <w:rsid w:val="001277D0"/>
     <w:rsid w:val="001D4B3C"/>
     <w:rsid w:val="007E6306"/>
+    <w:rsid w:val="0085506E"/>
     <w:rsid w:val="0086232B"/>
     <w:rsid w:val="009D2EA0"/>
     <w:rsid w:val="00AA2D30"/>
@@ -4216,7 +4142,7 @@
       </w:pPr>
     </w:pPrDefault>
   </w:docDefaults>
-  <w:latentStyles w:defLockedState="0" w:defUIPriority="99" w:defSemiHidden="0" w:defUnhideWhenUsed="0" w:defQFormat="0" w:count="377">
+  <w:latentStyles w:defLockedState="0" w:defUIPriority="99" w:defSemiHidden="0" w:defUnhideWhenUsed="0" w:defQFormat="0" w:count="376">
     <w:lsdException w:name="Normal" w:uiPriority="0" w:qFormat="1"/>
     <w:lsdException w:name="heading 1" w:uiPriority="9" w:qFormat="1"/>
     <w:lsdException w:name="heading 2" w:semiHidden="1" w:uiPriority="9" w:unhideWhenUsed="1" w:qFormat="1"/>
@@ -4593,7 +4519,6 @@
     <w:lsdException w:name="Hashtag" w:semiHidden="1" w:unhideWhenUsed="1"/>
     <w:lsdException w:name="Unresolved Mention" w:semiHidden="1" w:unhideWhenUsed="1"/>
     <w:lsdException w:name="Smart Link" w:semiHidden="1" w:unhideWhenUsed="1"/>
-    <w:lsdException w:name="Smart Link Error" w:semiHidden="1" w:unhideWhenUsed="1"/>
   </w:latentStyles>
   <w:style w:type="paragraph" w:default="1" w:styleId="Normal">
     <w:name w:val="Normal"/>

</xml_diff>